<commit_message>
Ya cree sus respectivas carpetas de cada uno!
</commit_message>
<xml_diff>
--- a/Documento1.docx
+++ b/Documento1.docx
@@ -573,42 +573,7 @@
                                   <w:rFonts w:ascii="Arial" w:hAnsi="Arial" w:cs="Arial"/>
                                   <w:sz w:val="24"/>
                                 </w:rPr>
-                                <w:t>1</w:t>
-                              </w:r>
-                              <w:r>
-                                <w:rPr>
-                                  <w:rFonts w:ascii="Arial" w:hAnsi="Arial" w:cs="Arial"/>
-                                  <w:sz w:val="24"/>
-                                </w:rPr>
-                                <w:t>3</w:t>
-                              </w:r>
-                              <w:r>
-                                <w:rPr>
-                                  <w:rFonts w:ascii="Arial" w:hAnsi="Arial" w:cs="Arial"/>
-                                  <w:sz w:val="24"/>
-                                </w:rPr>
-                                <w:t>:00-1</w:t>
-                              </w:r>
-                              <w:r>
-                                <w:rPr>
-                                  <w:rFonts w:ascii="Arial" w:hAnsi="Arial" w:cs="Arial"/>
-                                  <w:sz w:val="24"/>
-                                </w:rPr>
-                                <w:t>4</w:t>
-                              </w:r>
-                              <w:r>
-                                <w:rPr>
-                                  <w:rFonts w:ascii="Arial" w:hAnsi="Arial" w:cs="Arial"/>
-                                  <w:sz w:val="24"/>
-                                </w:rPr>
-                                <w:t>:00</w:t>
-                              </w:r>
-                              <w:r>
-                                <w:rPr>
-                                  <w:rFonts w:ascii="Arial" w:hAnsi="Arial" w:cs="Arial"/>
-                                  <w:sz w:val="24"/>
-                                </w:rPr>
-                                <w:t xml:space="preserve"> hrs</w:t>
+                                <w:t>13:00-14:00 hrs</w:t>
                               </w:r>
                             </w:p>
                           </w:txbxContent>
@@ -790,7 +755,7 @@
           </mc:Choice>
           <mc:Fallback>
             <w:pict>
-              <v:group id="_x0000_s1026" o:spid="_x0000_s1026" o:spt="203" style="position:absolute;left:0pt;margin-left:-17.55pt;margin-top:-22.85pt;height:674.45pt;width:497.3pt;z-index:251686912;mso-width-relative:page;mso-height-relative:page;" coordsize="6315739,8565381" o:gfxdata="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">
+              <v:group id="_x0000_s1026" o:spid="_x0000_s1026" o:spt="203" style="position:absolute;left:0pt;margin-left:-17.55pt;margin-top:-22.85pt;height:674.45pt;width:497.3pt;z-index:251686912;mso-width-relative:page;mso-height-relative:page;" coordsize="6315739,8565381" o:gfxdata="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">
                 <o:lock v:ext="edit" aspectratio="f"/>
                 <v:shape id="_x0000_s1026" o:spid="_x0000_s1026" o:spt="75" alt="LOGOTEC" type="#_x0000_t75" style="position:absolute;left:4550735;top:10633;height:819150;width:938530;" filled="f" o:preferrelative="t" stroked="f" coordsize="21600,21600" o:gfxdata="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">
                   <v:fill on="f" focussize="0,0"/>
@@ -1164,42 +1129,7 @@
                             <w:rFonts w:ascii="Arial" w:hAnsi="Arial" w:cs="Arial"/>
                             <w:sz w:val="24"/>
                           </w:rPr>
-                          <w:t>1</w:t>
-                        </w:r>
-                        <w:r>
-                          <w:rPr>
-                            <w:rFonts w:ascii="Arial" w:hAnsi="Arial" w:cs="Arial"/>
-                            <w:sz w:val="24"/>
-                          </w:rPr>
-                          <w:t>3</w:t>
-                        </w:r>
-                        <w:r>
-                          <w:rPr>
-                            <w:rFonts w:ascii="Arial" w:hAnsi="Arial" w:cs="Arial"/>
-                            <w:sz w:val="24"/>
-                          </w:rPr>
-                          <w:t>:00-1</w:t>
-                        </w:r>
-                        <w:r>
-                          <w:rPr>
-                            <w:rFonts w:ascii="Arial" w:hAnsi="Arial" w:cs="Arial"/>
-                            <w:sz w:val="24"/>
-                          </w:rPr>
-                          <w:t>4</w:t>
-                        </w:r>
-                        <w:r>
-                          <w:rPr>
-                            <w:rFonts w:ascii="Arial" w:hAnsi="Arial" w:cs="Arial"/>
-                            <w:sz w:val="24"/>
-                          </w:rPr>
-                          <w:t>:00</w:t>
-                        </w:r>
-                        <w:r>
-                          <w:rPr>
-                            <w:rFonts w:ascii="Arial" w:hAnsi="Arial" w:cs="Arial"/>
-                            <w:sz w:val="24"/>
-                          </w:rPr>
-                          <w:t xml:space="preserve"> hrs</w:t>
+                          <w:t>13:00-14:00 hrs</w:t>
                         </w:r>
                       </w:p>
                     </w:txbxContent>
@@ -1403,14 +1333,7 @@
                                 <w:b/>
                                 <w:sz w:val="40"/>
                               </w:rPr>
-                              <w:t>Proyecto</w:t>
-                            </w:r>
-                            <w:r>
-                              <w:rPr>
-                                <w:b/>
-                                <w:sz w:val="40"/>
-                              </w:rPr>
-                              <w:t>: Centro de negocios</w:t>
+                              <w:t>Proyecto: Centro de negocios</w:t>
                             </w:r>
                           </w:p>
                         </w:txbxContent>
@@ -1462,14 +1385,7 @@
                           <w:b/>
                           <w:sz w:val="40"/>
                         </w:rPr>
-                        <w:t>Proyecto</w:t>
-                      </w:r>
-                      <w:r>
-                        <w:rPr>
-                          <w:b/>
-                          <w:sz w:val="40"/>
-                        </w:rPr>
-                        <w:t>: Centro de negocios</w:t>
+                        <w:t>Proyecto: Centro de negocios</w:t>
                       </w:r>
                     </w:p>
                   </w:txbxContent>
@@ -1743,38 +1659,26 @@
     </w:p>
     <w:p>
       <w:pPr>
-        <w:spacing w:line="360" w:lineRule="auto"/>
-        <w:jc w:val="both"/>
-        <w:rPr>
-          <w:rFonts w:hint="default" w:ascii="Arial" w:hAnsi="Arial" w:cs="Arial"/>
-          <w:sz w:val="24"/>
-          <w:szCs w:val="24"/>
+        <w:pStyle w:val="2"/>
+        <w:rPr>
+          <w:rFonts w:hint="default"/>
+        </w:rPr>
+      </w:pPr>
+      <w:r>
+        <w:rPr>
+          <w:rFonts w:hint="default"/>
+        </w:rPr>
+        <w:t>Sistema distribuido</w:t>
+      </w:r>
+    </w:p>
+    <w:p>
+      <w:pPr>
+        <w:rPr>
+          <w:rFonts w:hint="default"/>
         </w:rPr>
       </w:pPr>
       <w:bookmarkStart w:id="0" w:name="_GoBack"/>
       <w:bookmarkEnd w:id="0"/>
-    </w:p>
-    <w:p>
-      <w:pPr>
-        <w:spacing w:line="360" w:lineRule="auto"/>
-        <w:jc w:val="both"/>
-        <w:rPr>
-          <w:rFonts w:hint="default" w:ascii="Arial" w:hAnsi="Arial" w:cs="Arial"/>
-          <w:sz w:val="24"/>
-          <w:szCs w:val="24"/>
-        </w:rPr>
-      </w:pPr>
-    </w:p>
-    <w:p>
-      <w:pPr>
-        <w:spacing w:line="360" w:lineRule="auto"/>
-        <w:jc w:val="both"/>
-        <w:rPr>
-          <w:rFonts w:hint="default" w:ascii="Arial" w:hAnsi="Arial" w:cs="Arial"/>
-          <w:sz w:val="24"/>
-          <w:szCs w:val="24"/>
-        </w:rPr>
-      </w:pPr>
     </w:p>
     <w:sectPr>
       <w:pgSz w:w="12240" w:h="15840"/>

</xml_diff>